<commit_message>
PRD dates edit, actualize README (refs #12)
</commit_message>
<xml_diff>
--- a/documents/Product requirements document.docx
+++ b/documents/Product requirements document.docx
@@ -377,7 +377,7 @@
         <w:tc>
           <w:tcPr>
             <w:tcW w:w="3355" w:type="dxa"/>
-            <w:tmTcPr id="1742891660" protected="0"/>
+            <w:tmTcPr id="1743606933" protected="0"/>
           </w:tcPr>
           <w:p>
             <w:pPr>
@@ -402,7 +402,7 @@
         <w:tc>
           <w:tcPr>
             <w:tcW w:w="3355" w:type="dxa"/>
-            <w:tmTcPr id="1742891660" protected="0"/>
+            <w:tmTcPr id="1743606933" protected="0"/>
           </w:tcPr>
           <w:p>
             <w:pPr>
@@ -427,7 +427,7 @@
         <w:tc>
           <w:tcPr>
             <w:tcW w:w="3355" w:type="dxa"/>
-            <w:tmTcPr id="1742891660" protected="0"/>
+            <w:tmTcPr id="1743606933" protected="0"/>
           </w:tcPr>
           <w:p>
             <w:pPr>
@@ -459,7 +459,7 @@
         <w:tc>
           <w:tcPr>
             <w:tcW w:w="3355" w:type="dxa"/>
-            <w:tmTcPr id="1742891660" protected="0"/>
+            <w:tmTcPr id="1743606933" protected="0"/>
           </w:tcPr>
           <w:p>
             <w:pPr>
@@ -480,7 +480,7 @@
         <w:tc>
           <w:tcPr>
             <w:tcW w:w="3355" w:type="dxa"/>
-            <w:tmTcPr id="1742891660" protected="0"/>
+            <w:tmTcPr id="1743606933" protected="0"/>
           </w:tcPr>
           <w:p>
             <w:pPr>
@@ -501,7 +501,7 @@
         <w:tc>
           <w:tcPr>
             <w:tcW w:w="3355" w:type="dxa"/>
-            <w:tmTcPr id="1742891660" protected="0"/>
+            <w:tmTcPr id="1743606933" protected="0"/>
           </w:tcPr>
           <w:p>
             <w:pPr>
@@ -529,7 +529,7 @@
         <w:tc>
           <w:tcPr>
             <w:tcW w:w="3355" w:type="dxa"/>
-            <w:tmTcPr id="1742891660" protected="0"/>
+            <w:tmTcPr id="1743606933" protected="0"/>
           </w:tcPr>
           <w:p>
             <w:pPr>
@@ -550,7 +550,7 @@
         <w:tc>
           <w:tcPr>
             <w:tcW w:w="3355" w:type="dxa"/>
-            <w:tmTcPr id="1742891660" protected="0"/>
+            <w:tmTcPr id="1743606933" protected="0"/>
           </w:tcPr>
           <w:p>
             <w:pPr>
@@ -571,7 +571,7 @@
         <w:tc>
           <w:tcPr>
             <w:tcW w:w="3355" w:type="dxa"/>
-            <w:tmTcPr id="1742891660" protected="0"/>
+            <w:tmTcPr id="1743606933" protected="0"/>
           </w:tcPr>
           <w:p>
             <w:pPr>
@@ -599,7 +599,7 @@
         <w:tc>
           <w:tcPr>
             <w:tcW w:w="3355" w:type="dxa"/>
-            <w:tmTcPr id="1742891660" protected="0"/>
+            <w:tmTcPr id="1743606933" protected="0"/>
           </w:tcPr>
           <w:p>
             <w:pPr>
@@ -620,7 +620,7 @@
         <w:tc>
           <w:tcPr>
             <w:tcW w:w="3355" w:type="dxa"/>
-            <w:tmTcPr id="1742891660" protected="0"/>
+            <w:tmTcPr id="1743606933" protected="0"/>
           </w:tcPr>
           <w:p>
             <w:pPr>
@@ -641,7 +641,7 @@
         <w:tc>
           <w:tcPr>
             <w:tcW w:w="3355" w:type="dxa"/>
-            <w:tmTcPr id="1742891660" protected="0"/>
+            <w:tmTcPr id="1743606933" protected="0"/>
           </w:tcPr>
           <w:p>
             <w:pPr>
@@ -669,7 +669,7 @@
         <w:tc>
           <w:tcPr>
             <w:tcW w:w="3355" w:type="dxa"/>
-            <w:tmTcPr id="1742891660" protected="0"/>
+            <w:tmTcPr id="1743606933" protected="0"/>
           </w:tcPr>
           <w:p>
             <w:pPr>
@@ -690,7 +690,7 @@
         <w:tc>
           <w:tcPr>
             <w:tcW w:w="3355" w:type="dxa"/>
-            <w:tmTcPr id="1742891660" protected="0"/>
+            <w:tmTcPr id="1743606933" protected="0"/>
           </w:tcPr>
           <w:p>
             <w:pPr>
@@ -711,7 +711,7 @@
         <w:tc>
           <w:tcPr>
             <w:tcW w:w="3355" w:type="dxa"/>
-            <w:tmTcPr id="1742891660" protected="0"/>
+            <w:tmTcPr id="1743606933" protected="0"/>
           </w:tcPr>
           <w:p>
             <w:pPr>
@@ -739,7 +739,7 @@
         <w:tc>
           <w:tcPr>
             <w:tcW w:w="3355" w:type="dxa"/>
-            <w:tmTcPr id="1742891660" protected="0"/>
+            <w:tmTcPr id="1743606933" protected="0"/>
           </w:tcPr>
           <w:p>
             <w:pPr>
@@ -760,7 +760,7 @@
         <w:tc>
           <w:tcPr>
             <w:tcW w:w="3355" w:type="dxa"/>
-            <w:tmTcPr id="1742891660" protected="0"/>
+            <w:tmTcPr id="1743606933" protected="0"/>
           </w:tcPr>
           <w:p>
             <w:pPr>
@@ -781,7 +781,7 @@
         <w:tc>
           <w:tcPr>
             <w:tcW w:w="3355" w:type="dxa"/>
-            <w:tmTcPr id="1742891660" protected="0"/>
+            <w:tmTcPr id="1743606933" protected="0"/>
           </w:tcPr>
           <w:p>
             <w:pPr>
@@ -809,7 +809,7 @@
         <w:tc>
           <w:tcPr>
             <w:tcW w:w="3355" w:type="dxa"/>
-            <w:tmTcPr id="1742891660" protected="0"/>
+            <w:tmTcPr id="1743606933" protected="0"/>
           </w:tcPr>
           <w:p>
             <w:pPr>
@@ -830,7 +830,7 @@
         <w:tc>
           <w:tcPr>
             <w:tcW w:w="3355" w:type="dxa"/>
-            <w:tmTcPr id="1742891660" protected="0"/>
+            <w:tmTcPr id="1743606933" protected="0"/>
           </w:tcPr>
           <w:p>
             <w:pPr>
@@ -851,7 +851,7 @@
         <w:tc>
           <w:tcPr>
             <w:tcW w:w="3355" w:type="dxa"/>
-            <w:tmTcPr id="1742891660" protected="0"/>
+            <w:tmTcPr id="1743606933" protected="0"/>
           </w:tcPr>
           <w:p>
             <w:pPr>
@@ -934,7 +934,7 @@
         <w:tc>
           <w:tcPr>
             <w:tcW w:w="1275" w:type="dxa"/>
-            <w:tmTcPr id="1742891660" protected="0"/>
+            <w:tmTcPr id="1743606933" protected="0"/>
           </w:tcPr>
           <w:p>
             <w:pPr/>
@@ -953,7 +953,7 @@
         <w:tc>
           <w:tcPr>
             <w:tcW w:w="5434" w:type="dxa"/>
-            <w:tmTcPr id="1742891660" protected="0"/>
+            <w:tmTcPr id="1743606933" protected="0"/>
           </w:tcPr>
           <w:p>
             <w:pPr/>
@@ -972,7 +972,7 @@
         <w:tc>
           <w:tcPr>
             <w:tcW w:w="3355" w:type="dxa"/>
-            <w:tmTcPr id="1742891660" protected="0"/>
+            <w:tmTcPr id="1743606933" protected="0"/>
           </w:tcPr>
           <w:p>
             <w:pPr/>
@@ -998,7 +998,7 @@
         <w:tc>
           <w:tcPr>
             <w:tcW w:w="1275" w:type="dxa"/>
-            <w:tmTcPr id="1742891660" protected="0"/>
+            <w:tmTcPr id="1743606933" protected="0"/>
           </w:tcPr>
           <w:p>
             <w:pPr/>
@@ -1010,7 +1010,7 @@
         <w:tc>
           <w:tcPr>
             <w:tcW w:w="5434" w:type="dxa"/>
-            <w:tmTcPr id="1742891660" protected="0"/>
+            <w:tmTcPr id="1743606933" protected="0"/>
           </w:tcPr>
           <w:p>
             <w:pPr/>
@@ -1022,7 +1022,7 @@
         <w:tc>
           <w:tcPr>
             <w:tcW w:w="3355" w:type="dxa"/>
-            <w:tmTcPr id="1742891660" protected="0"/>
+            <w:tmTcPr id="1743606933" protected="0"/>
           </w:tcPr>
           <w:p>
             <w:pPr/>
@@ -1041,7 +1041,7 @@
         <w:tc>
           <w:tcPr>
             <w:tcW w:w="1275" w:type="dxa"/>
-            <w:tmTcPr id="1742891660" protected="0"/>
+            <w:tmTcPr id="1743606933" protected="0"/>
           </w:tcPr>
           <w:p>
             <w:pPr/>
@@ -1053,7 +1053,7 @@
         <w:tc>
           <w:tcPr>
             <w:tcW w:w="5434" w:type="dxa"/>
-            <w:tmTcPr id="1742891660" protected="0"/>
+            <w:tmTcPr id="1743606933" protected="0"/>
           </w:tcPr>
           <w:p>
             <w:pPr/>
@@ -1065,7 +1065,7 @@
         <w:tc>
           <w:tcPr>
             <w:tcW w:w="3355" w:type="dxa"/>
-            <w:tmTcPr id="1742891660" protected="0"/>
+            <w:tmTcPr id="1743606933" protected="0"/>
           </w:tcPr>
           <w:p>
             <w:pPr/>
@@ -1084,7 +1084,7 @@
         <w:tc>
           <w:tcPr>
             <w:tcW w:w="1275" w:type="dxa"/>
-            <w:tmTcPr id="1742891660" protected="0"/>
+            <w:tmTcPr id="1743606933" protected="0"/>
           </w:tcPr>
           <w:p>
             <w:pPr/>
@@ -1096,7 +1096,7 @@
         <w:tc>
           <w:tcPr>
             <w:tcW w:w="5434" w:type="dxa"/>
-            <w:tmTcPr id="1742891660" protected="0"/>
+            <w:tmTcPr id="1743606933" protected="0"/>
           </w:tcPr>
           <w:p>
             <w:pPr/>
@@ -1108,7 +1108,7 @@
         <w:tc>
           <w:tcPr>
             <w:tcW w:w="3355" w:type="dxa"/>
-            <w:tmTcPr id="1742891660" protected="0"/>
+            <w:tmTcPr id="1743606933" protected="0"/>
           </w:tcPr>
           <w:p>
             <w:pPr/>
@@ -1127,7 +1127,7 @@
         <w:tc>
           <w:tcPr>
             <w:tcW w:w="1275" w:type="dxa"/>
-            <w:tmTcPr id="1742891660" protected="0"/>
+            <w:tmTcPr id="1743606933" protected="0"/>
           </w:tcPr>
           <w:p>
             <w:pPr/>
@@ -1139,7 +1139,7 @@
         <w:tc>
           <w:tcPr>
             <w:tcW w:w="5434" w:type="dxa"/>
-            <w:tmTcPr id="1742891660" protected="0"/>
+            <w:tmTcPr id="1743606933" protected="0"/>
           </w:tcPr>
           <w:p>
             <w:pPr/>
@@ -1151,7 +1151,7 @@
         <w:tc>
           <w:tcPr>
             <w:tcW w:w="3355" w:type="dxa"/>
-            <w:tmTcPr id="1742891660" protected="0"/>
+            <w:tmTcPr id="1743606933" protected="0"/>
           </w:tcPr>
           <w:p>
             <w:pPr/>
@@ -1170,7 +1170,7 @@
         <w:tc>
           <w:tcPr>
             <w:tcW w:w="1275" w:type="dxa"/>
-            <w:tmTcPr id="1742891660" protected="0"/>
+            <w:tmTcPr id="1743606933" protected="0"/>
           </w:tcPr>
           <w:p>
             <w:pPr/>
@@ -1182,7 +1182,7 @@
         <w:tc>
           <w:tcPr>
             <w:tcW w:w="5434" w:type="dxa"/>
-            <w:tmTcPr id="1742891660" protected="0"/>
+            <w:tmTcPr id="1743606933" protected="0"/>
           </w:tcPr>
           <w:p>
             <w:pPr/>
@@ -1194,7 +1194,7 @@
         <w:tc>
           <w:tcPr>
             <w:tcW w:w="3355" w:type="dxa"/>
-            <w:tmTcPr id="1742891660" protected="0"/>
+            <w:tmTcPr id="1743606933" protected="0"/>
           </w:tcPr>
           <w:p>
             <w:pPr/>
@@ -1213,19 +1213,19 @@
         <w:tc>
           <w:tcPr>
             <w:tcW w:w="1275" w:type="dxa"/>
-            <w:tmTcPr id="1742891660" protected="0"/>
+            <w:tmTcPr id="1743606933" protected="0"/>
           </w:tcPr>
           <w:p>
             <w:pPr/>
             <w:r>
-              <w:t>29.05.2025</w:t>
+              <w:t>29.04.2025</w:t>
             </w:r>
           </w:p>
         </w:tc>
         <w:tc>
           <w:tcPr>
             <w:tcW w:w="5434" w:type="dxa"/>
-            <w:tmTcPr id="1742891660" protected="0"/>
+            <w:tmTcPr id="1743606933" protected="0"/>
           </w:tcPr>
           <w:p>
             <w:pPr/>
@@ -1237,7 +1237,7 @@
         <w:tc>
           <w:tcPr>
             <w:tcW w:w="3355" w:type="dxa"/>
-            <w:tmTcPr id="1742891660" protected="0"/>
+            <w:tmTcPr id="1743606933" protected="0"/>
           </w:tcPr>
           <w:p>
             <w:pPr/>
@@ -1256,7 +1256,7 @@
         <w:tc>
           <w:tcPr>
             <w:tcW w:w="1275" w:type="dxa"/>
-            <w:tmTcPr id="1742891660" protected="0"/>
+            <w:tmTcPr id="1743606933" protected="0"/>
           </w:tcPr>
           <w:p>
             <w:pPr/>
@@ -1268,7 +1268,7 @@
         <w:tc>
           <w:tcPr>
             <w:tcW w:w="5434" w:type="dxa"/>
-            <w:tmTcPr id="1742891660" protected="0"/>
+            <w:tmTcPr id="1743606933" protected="0"/>
           </w:tcPr>
           <w:p>
             <w:pPr/>
@@ -1280,7 +1280,7 @@
         <w:tc>
           <w:tcPr>
             <w:tcW w:w="3355" w:type="dxa"/>
-            <w:tmTcPr id="1742891660" protected="0"/>
+            <w:tmTcPr id="1743606933" protected="0"/>
           </w:tcPr>
           <w:p>
             <w:pPr/>
@@ -1299,7 +1299,7 @@
         <w:tc>
           <w:tcPr>
             <w:tcW w:w="1275" w:type="dxa"/>
-            <w:tmTcPr id="1742891660" protected="0"/>
+            <w:tmTcPr id="1743606933" protected="0"/>
           </w:tcPr>
           <w:p>
             <w:pPr/>
@@ -1311,7 +1311,7 @@
         <w:tc>
           <w:tcPr>
             <w:tcW w:w="5434" w:type="dxa"/>
-            <w:tmTcPr id="1742891660" protected="0"/>
+            <w:tmTcPr id="1743606933" protected="0"/>
           </w:tcPr>
           <w:p>
             <w:pPr/>
@@ -1323,7 +1323,7 @@
         <w:tc>
           <w:tcPr>
             <w:tcW w:w="3355" w:type="dxa"/>
-            <w:tmTcPr id="1742891660" protected="0"/>
+            <w:tmTcPr id="1743606933" protected="0"/>
           </w:tcPr>
           <w:p>
             <w:pPr/>
@@ -1342,7 +1342,7 @@
         <w:tc>
           <w:tcPr>
             <w:tcW w:w="1275" w:type="dxa"/>
-            <w:tmTcPr id="1742891660" protected="0"/>
+            <w:tmTcPr id="1743606933" protected="0"/>
           </w:tcPr>
           <w:p>
             <w:pPr/>
@@ -1354,7 +1354,7 @@
         <w:tc>
           <w:tcPr>
             <w:tcW w:w="5434" w:type="dxa"/>
-            <w:tmTcPr id="1742891660" protected="0"/>
+            <w:tmTcPr id="1743606933" protected="0"/>
           </w:tcPr>
           <w:p>
             <w:pPr/>
@@ -1366,7 +1366,7 @@
         <w:tc>
           <w:tcPr>
             <w:tcW w:w="3355" w:type="dxa"/>
-            <w:tmTcPr id="1742891660" protected="0"/>
+            <w:tmTcPr id="1743606933" protected="0"/>
           </w:tcPr>
           <w:p>
             <w:pPr/>
@@ -1385,7 +1385,7 @@
         <w:tc>
           <w:tcPr>
             <w:tcW w:w="1275" w:type="dxa"/>
-            <w:tmTcPr id="1742891660" protected="0"/>
+            <w:tmTcPr id="1743606933" protected="0"/>
           </w:tcPr>
           <w:p>
             <w:pPr/>
@@ -1397,7 +1397,7 @@
         <w:tc>
           <w:tcPr>
             <w:tcW w:w="5434" w:type="dxa"/>
-            <w:tmTcPr id="1742891660" protected="0"/>
+            <w:tmTcPr id="1743606933" protected="0"/>
           </w:tcPr>
           <w:p>
             <w:pPr/>
@@ -1409,7 +1409,7 @@
         <w:tc>
           <w:tcPr>
             <w:tcW w:w="3355" w:type="dxa"/>
-            <w:tmTcPr id="1742891660" protected="0"/>
+            <w:tmTcPr id="1743606933" protected="0"/>
           </w:tcPr>
           <w:p>
             <w:pPr/>
@@ -1428,7 +1428,7 @@
         <w:tc>
           <w:tcPr>
             <w:tcW w:w="1275" w:type="dxa"/>
-            <w:tmTcPr id="1742891660" protected="0"/>
+            <w:tmTcPr id="1743606933" protected="0"/>
           </w:tcPr>
           <w:p>
             <w:pPr/>
@@ -1440,7 +1440,7 @@
         <w:tc>
           <w:tcPr>
             <w:tcW w:w="5434" w:type="dxa"/>
-            <w:tmTcPr id="1742891660" protected="0"/>
+            <w:tmTcPr id="1743606933" protected="0"/>
           </w:tcPr>
           <w:p>
             <w:pPr/>
@@ -1452,7 +1452,7 @@
         <w:tc>
           <w:tcPr>
             <w:tcW w:w="3355" w:type="dxa"/>
-            <w:tmTcPr id="1742891660" protected="0"/>
+            <w:tmTcPr id="1743606933" protected="0"/>
           </w:tcPr>
           <w:p>
             <w:pPr/>
@@ -1471,7 +1471,7 @@
         <w:tc>
           <w:tcPr>
             <w:tcW w:w="1275" w:type="dxa"/>
-            <w:tmTcPr id="1742891660" protected="0"/>
+            <w:tmTcPr id="1743606933" protected="0"/>
           </w:tcPr>
           <w:p>
             <w:pPr/>
@@ -1483,7 +1483,7 @@
         <w:tc>
           <w:tcPr>
             <w:tcW w:w="5434" w:type="dxa"/>
-            <w:tmTcPr id="1742891660" protected="0"/>
+            <w:tmTcPr id="1743606933" protected="0"/>
           </w:tcPr>
           <w:p>
             <w:pPr/>
@@ -1495,7 +1495,7 @@
         <w:tc>
           <w:tcPr>
             <w:tcW w:w="3355" w:type="dxa"/>
-            <w:tmTcPr id="1742891660" protected="0"/>
+            <w:tmTcPr id="1743606933" protected="0"/>
           </w:tcPr>
           <w:p>
             <w:pPr/>
@@ -3423,9 +3423,8 @@
     </w:tblPr>
   </w:style>
   <w:style w:type="table" w:styleId="TableGrid">
-    <w:name w:val="Table Grid"/>
-    <w:basedOn w:val="NormalTable"/>
-    <w:uiPriority w:val="59"/>
+    <w:name w:val="Сетка таблицы"/>
+    <w:basedOn w:val="NormalTable"/>
     <w:pPr>
       <w:spacing w:after="0" w:line="240" w:lineRule="auto"/>
     </w:pPr>
@@ -14126,9 +14125,8 @@
     </w:tblPr>
   </w:style>
   <w:style w:type="table" w:styleId="TableGrid">
-    <w:name w:val="Table Grid"/>
-    <w:basedOn w:val="NormalTable"/>
-    <w:uiPriority w:val="59"/>
+    <w:name w:val="Сетка таблицы"/>
+    <w:basedOn w:val="NormalTable"/>
     <w:pPr>
       <w:spacing w:after="0" w:line="240" w:lineRule="auto"/>
     </w:pPr>

</xml_diff>